<commit_message>
made schema black and white
</commit_message>
<xml_diff>
--- a/schema.docx
+++ b/schema.docx
@@ -4,7 +4,7 @@
   <w:body>
     <w:tbl>
       <w:tblPr>
-        <w:tblStyle w:val="LightList-Accent2"/>
+        <w:tblStyle w:val="LightList"/>
         <w:tblpPr w:leftFromText="180" w:rightFromText="180" w:vertAnchor="text" w:horzAnchor="margin" w:tblpY="784"/>
         <w:tblW w:w="0" w:type="auto"/>
         <w:tblLook w:val="00A0" w:firstRow="1" w:lastRow="0" w:firstColumn="1" w:lastColumn="0" w:noHBand="0" w:noVBand="0"/>
@@ -84,7 +84,7 @@
               <mc:AlternateContent>
                 <mc:Choice Requires="wps">
                   <w:drawing>
-                    <wp:anchor distT="0" distB="0" distL="114300" distR="114300" simplePos="0" relativeHeight="251659264" behindDoc="0" locked="0" layoutInCell="1" allowOverlap="1" wp14:anchorId="43CC6066" wp14:editId="129B006D">
+                    <wp:anchor distT="0" distB="0" distL="114300" distR="114300" simplePos="0" relativeHeight="251659264" behindDoc="0" locked="0" layoutInCell="1" allowOverlap="1" wp14:anchorId="49ADC94A" wp14:editId="2B100AC7">
                       <wp:simplePos x="0" y="0"/>
                       <wp:positionH relativeFrom="column">
                         <wp:posOffset>566420</wp:posOffset>
@@ -289,17 +289,14 @@
         </w:tc>
       </w:tr>
     </w:tbl>
-    <w:p>
-      <w:bookmarkStart w:id="0" w:name="_GoBack"/>
-      <w:bookmarkEnd w:id="0"/>
-    </w:p>
+    <w:p/>
     <w:p/>
     <w:p/>
     <w:p/>
     <w:p/>
     <w:tbl>
       <w:tblPr>
-        <w:tblStyle w:val="LightList-Accent5"/>
+        <w:tblStyle w:val="LightList"/>
         <w:tblpPr w:leftFromText="180" w:rightFromText="180" w:vertAnchor="text" w:horzAnchor="page" w:tblpX="6733" w:tblpYSpec="center"/>
         <w:tblW w:w="0" w:type="auto"/>
         <w:tblLook w:val="00A0" w:firstRow="1" w:lastRow="0" w:firstColumn="1" w:lastColumn="0" w:noHBand="0" w:noVBand="0"/>
@@ -596,7 +593,7 @@
     </w:p>
     <w:tbl>
       <w:tblPr>
-        <w:tblStyle w:val="LightList-Accent3"/>
+        <w:tblStyle w:val="LightList"/>
         <w:tblpPr w:leftFromText="180" w:rightFromText="180" w:vertAnchor="text" w:horzAnchor="margin" w:tblpY="-75"/>
         <w:tblW w:w="0" w:type="auto"/>
         <w:tblLook w:val="00A0" w:firstRow="1" w:lastRow="0" w:firstColumn="1" w:lastColumn="0" w:noHBand="0" w:noVBand="0"/>
@@ -772,6 +769,8 @@
           <w:tab w:val="left" w:pos="7155"/>
         </w:tabs>
       </w:pPr>
+      <w:bookmarkStart w:id="0" w:name="_GoBack"/>
+      <w:bookmarkEnd w:id="0"/>
     </w:p>
     <w:sectPr>
       <w:pgSz w:w="12240" w:h="15840"/>
@@ -1272,6 +1271,98 @@
       </w:tcPr>
     </w:tblStylePr>
   </w:style>
+  <w:style w:type="table" w:styleId="LightList">
+    <w:name w:val="Light List"/>
+    <w:basedOn w:val="TableNormal"/>
+    <w:uiPriority w:val="61"/>
+    <w:rsid w:val="00341643"/>
+    <w:pPr>
+      <w:spacing w:after="0" w:line="240" w:lineRule="auto"/>
+    </w:pPr>
+    <w:tblPr>
+      <w:tblStyleRowBandSize w:val="1"/>
+      <w:tblStyleColBandSize w:val="1"/>
+      <w:tblInd w:w="0" w:type="dxa"/>
+      <w:tblBorders>
+        <w:top w:val="single" w:sz="8" w:space="0" w:color="000000" w:themeColor="text1"/>
+        <w:left w:val="single" w:sz="8" w:space="0" w:color="000000" w:themeColor="text1"/>
+        <w:bottom w:val="single" w:sz="8" w:space="0" w:color="000000" w:themeColor="text1"/>
+        <w:right w:val="single" w:sz="8" w:space="0" w:color="000000" w:themeColor="text1"/>
+      </w:tblBorders>
+      <w:tblCellMar>
+        <w:top w:w="0" w:type="dxa"/>
+        <w:left w:w="108" w:type="dxa"/>
+        <w:bottom w:w="0" w:type="dxa"/>
+        <w:right w:w="108" w:type="dxa"/>
+      </w:tblCellMar>
+    </w:tblPr>
+    <w:tblStylePr w:type="firstRow">
+      <w:pPr>
+        <w:spacing w:before="0" w:after="0" w:line="240" w:lineRule="auto"/>
+      </w:pPr>
+      <w:rPr>
+        <w:b/>
+        <w:bCs/>
+        <w:color w:val="FFFFFF" w:themeColor="background1"/>
+      </w:rPr>
+      <w:tblPr/>
+      <w:tcPr>
+        <w:shd w:val="clear" w:color="auto" w:fill="000000" w:themeFill="text1"/>
+      </w:tcPr>
+    </w:tblStylePr>
+    <w:tblStylePr w:type="lastRow">
+      <w:pPr>
+        <w:spacing w:before="0" w:after="0" w:line="240" w:lineRule="auto"/>
+      </w:pPr>
+      <w:rPr>
+        <w:b/>
+        <w:bCs/>
+      </w:rPr>
+      <w:tblPr/>
+      <w:tcPr>
+        <w:tcBorders>
+          <w:top w:val="double" w:sz="6" w:space="0" w:color="000000" w:themeColor="text1"/>
+          <w:left w:val="single" w:sz="8" w:space="0" w:color="000000" w:themeColor="text1"/>
+          <w:bottom w:val="single" w:sz="8" w:space="0" w:color="000000" w:themeColor="text1"/>
+          <w:right w:val="single" w:sz="8" w:space="0" w:color="000000" w:themeColor="text1"/>
+        </w:tcBorders>
+      </w:tcPr>
+    </w:tblStylePr>
+    <w:tblStylePr w:type="firstCol">
+      <w:rPr>
+        <w:b/>
+        <w:bCs/>
+      </w:rPr>
+    </w:tblStylePr>
+    <w:tblStylePr w:type="lastCol">
+      <w:rPr>
+        <w:b/>
+        <w:bCs/>
+      </w:rPr>
+    </w:tblStylePr>
+    <w:tblStylePr w:type="band1Vert">
+      <w:tblPr/>
+      <w:tcPr>
+        <w:tcBorders>
+          <w:top w:val="single" w:sz="8" w:space="0" w:color="000000" w:themeColor="text1"/>
+          <w:left w:val="single" w:sz="8" w:space="0" w:color="000000" w:themeColor="text1"/>
+          <w:bottom w:val="single" w:sz="8" w:space="0" w:color="000000" w:themeColor="text1"/>
+          <w:right w:val="single" w:sz="8" w:space="0" w:color="000000" w:themeColor="text1"/>
+        </w:tcBorders>
+      </w:tcPr>
+    </w:tblStylePr>
+    <w:tblStylePr w:type="band1Horz">
+      <w:tblPr/>
+      <w:tcPr>
+        <w:tcBorders>
+          <w:top w:val="single" w:sz="8" w:space="0" w:color="000000" w:themeColor="text1"/>
+          <w:left w:val="single" w:sz="8" w:space="0" w:color="000000" w:themeColor="text1"/>
+          <w:bottom w:val="single" w:sz="8" w:space="0" w:color="000000" w:themeColor="text1"/>
+          <w:right w:val="single" w:sz="8" w:space="0" w:color="000000" w:themeColor="text1"/>
+        </w:tcBorders>
+      </w:tcPr>
+    </w:tblStylePr>
+  </w:style>
 </w:styles>
 </file>
 
@@ -1760,6 +1851,98 @@
           <w:left w:val="single" w:sz="8" w:space="0" w:color="4BACC6" w:themeColor="accent5"/>
           <w:bottom w:val="single" w:sz="8" w:space="0" w:color="4BACC6" w:themeColor="accent5"/>
           <w:right w:val="single" w:sz="8" w:space="0" w:color="4BACC6" w:themeColor="accent5"/>
+        </w:tcBorders>
+      </w:tcPr>
+    </w:tblStylePr>
+  </w:style>
+  <w:style w:type="table" w:styleId="LightList">
+    <w:name w:val="Light List"/>
+    <w:basedOn w:val="TableNormal"/>
+    <w:uiPriority w:val="61"/>
+    <w:rsid w:val="00341643"/>
+    <w:pPr>
+      <w:spacing w:after="0" w:line="240" w:lineRule="auto"/>
+    </w:pPr>
+    <w:tblPr>
+      <w:tblStyleRowBandSize w:val="1"/>
+      <w:tblStyleColBandSize w:val="1"/>
+      <w:tblInd w:w="0" w:type="dxa"/>
+      <w:tblBorders>
+        <w:top w:val="single" w:sz="8" w:space="0" w:color="000000" w:themeColor="text1"/>
+        <w:left w:val="single" w:sz="8" w:space="0" w:color="000000" w:themeColor="text1"/>
+        <w:bottom w:val="single" w:sz="8" w:space="0" w:color="000000" w:themeColor="text1"/>
+        <w:right w:val="single" w:sz="8" w:space="0" w:color="000000" w:themeColor="text1"/>
+      </w:tblBorders>
+      <w:tblCellMar>
+        <w:top w:w="0" w:type="dxa"/>
+        <w:left w:w="108" w:type="dxa"/>
+        <w:bottom w:w="0" w:type="dxa"/>
+        <w:right w:w="108" w:type="dxa"/>
+      </w:tblCellMar>
+    </w:tblPr>
+    <w:tblStylePr w:type="firstRow">
+      <w:pPr>
+        <w:spacing w:before="0" w:after="0" w:line="240" w:lineRule="auto"/>
+      </w:pPr>
+      <w:rPr>
+        <w:b/>
+        <w:bCs/>
+        <w:color w:val="FFFFFF" w:themeColor="background1"/>
+      </w:rPr>
+      <w:tblPr/>
+      <w:tcPr>
+        <w:shd w:val="clear" w:color="auto" w:fill="000000" w:themeFill="text1"/>
+      </w:tcPr>
+    </w:tblStylePr>
+    <w:tblStylePr w:type="lastRow">
+      <w:pPr>
+        <w:spacing w:before="0" w:after="0" w:line="240" w:lineRule="auto"/>
+      </w:pPr>
+      <w:rPr>
+        <w:b/>
+        <w:bCs/>
+      </w:rPr>
+      <w:tblPr/>
+      <w:tcPr>
+        <w:tcBorders>
+          <w:top w:val="double" w:sz="6" w:space="0" w:color="000000" w:themeColor="text1"/>
+          <w:left w:val="single" w:sz="8" w:space="0" w:color="000000" w:themeColor="text1"/>
+          <w:bottom w:val="single" w:sz="8" w:space="0" w:color="000000" w:themeColor="text1"/>
+          <w:right w:val="single" w:sz="8" w:space="0" w:color="000000" w:themeColor="text1"/>
+        </w:tcBorders>
+      </w:tcPr>
+    </w:tblStylePr>
+    <w:tblStylePr w:type="firstCol">
+      <w:rPr>
+        <w:b/>
+        <w:bCs/>
+      </w:rPr>
+    </w:tblStylePr>
+    <w:tblStylePr w:type="lastCol">
+      <w:rPr>
+        <w:b/>
+        <w:bCs/>
+      </w:rPr>
+    </w:tblStylePr>
+    <w:tblStylePr w:type="band1Vert">
+      <w:tblPr/>
+      <w:tcPr>
+        <w:tcBorders>
+          <w:top w:val="single" w:sz="8" w:space="0" w:color="000000" w:themeColor="text1"/>
+          <w:left w:val="single" w:sz="8" w:space="0" w:color="000000" w:themeColor="text1"/>
+          <w:bottom w:val="single" w:sz="8" w:space="0" w:color="000000" w:themeColor="text1"/>
+          <w:right w:val="single" w:sz="8" w:space="0" w:color="000000" w:themeColor="text1"/>
+        </w:tcBorders>
+      </w:tcPr>
+    </w:tblStylePr>
+    <w:tblStylePr w:type="band1Horz">
+      <w:tblPr/>
+      <w:tcPr>
+        <w:tcBorders>
+          <w:top w:val="single" w:sz="8" w:space="0" w:color="000000" w:themeColor="text1"/>
+          <w:left w:val="single" w:sz="8" w:space="0" w:color="000000" w:themeColor="text1"/>
+          <w:bottom w:val="single" w:sz="8" w:space="0" w:color="000000" w:themeColor="text1"/>
+          <w:right w:val="single" w:sz="8" w:space="0" w:color="000000" w:themeColor="text1"/>
         </w:tcBorders>
       </w:tcPr>
     </w:tblStylePr>
@@ -2057,7 +2240,7 @@
 </file>
 
 <file path=customXml/itemProps1.xml><?xml version="1.0" encoding="utf-8"?>
-<ds:datastoreItem xmlns:ds="http://schemas.openxmlformats.org/officeDocument/2006/customXml" ds:itemID="{F098AF0C-CF4F-49EE-9528-481E5F04724B}">
+<ds:datastoreItem xmlns:ds="http://schemas.openxmlformats.org/officeDocument/2006/customXml" ds:itemID="{7DA01478-BC5D-48B1-9704-BC3B52267F52}">
   <ds:schemaRefs>
     <ds:schemaRef ds:uri="http://schemas.openxmlformats.org/officeDocument/2006/bibliography"/>
   </ds:schemaRefs>

</xml_diff>